<commit_message>
insertion sort basic step
</commit_message>
<xml_diff>
--- a/files/complexity_Intro.docx
+++ b/files/complexity_Intro.docx
@@ -745,6 +745,14 @@
           <w:szCs w:val="20"/>
         </w:rPr>
         <w:t>You first step in the study of complexity will be to learn what a “basic step” is and to get some practice in counting the basic steps in execution of an algorithm.</w:t>
+      </w:r>
+      <w:r>
+        <w:rPr>
+          <w:rFonts w:ascii="Times New Roman" w:hAnsi="Times New Roman" w:cs="Times New Roman"/>
+          <w:sz w:val="20"/>
+          <w:szCs w:val="20"/>
+        </w:rPr>
+        <w:t xml:space="preserve"> One often has difficulty with this at the beginning, so we provide a number of examples and also give you some exercises to do yourself.</w:t>
       </w:r>
       <w:bookmarkStart w:id="0" w:name="_GoBack"/>
       <w:bookmarkEnd w:id="0"/>

</xml_diff>